<commit_message>
untracked tracking file and ignored it
</commit_message>
<xml_diff>
--- a/wordFile.docx
+++ b/wordFile.docx
@@ -12,7 +12,43 @@
         <w:rPr>
           <w:lang w:val="en-US"/>
         </w:rPr>
-        <w:t>hh</w:t>
+        <w:t>H</w:t>
+      </w:r>
+      <w:r>
+        <w:rPr>
+          <w:lang w:val="en-US"/>
+        </w:rPr>
+        <w:t>h</w:t>
+      </w:r>
+      <w:r>
+        <w:rPr>
+          <w:lang w:val="en-US"/>
+        </w:rPr>
+        <w:t xml:space="preserve"> just made changes</w:t>
+      </w:r>
+      <w:r>
+        <w:rPr>
+          <w:lang w:val="en-US"/>
+        </w:rPr>
+        <w:t>..again made changes</w:t>
+      </w:r>
+      <w:r>
+        <w:rPr>
+          <w:lang w:val="en-US"/>
+        </w:rPr>
+        <w:t>….common</w:t>
+      </w:r>
+      <w:r>
+        <w:rPr>
+          <w:lang w:val="en-US"/>
+        </w:rPr>
+        <w:t>…o lala</w:t>
+      </w:r>
+      <w:r>
+        <w:rPr>
+          <w:lang w:val="en-US"/>
+        </w:rPr>
+        <w:t>…commmon</w:t>
       </w:r>
     </w:p>
     <w:sectPr>

</xml_diff>